<commit_message>
Chỉnh sửa CSDL/WEBRAOVAT.sql - Loại người dùng. - Người dùng. Commit UserInfo.txt: thông tin đăng nhập (để test). Thêm vài reply của cô.
</commit_message>
<xml_diff>
--- a/Danh sach chuc nang/Email&Reply.docx
+++ b/Danh sach chuc nang/Email&Reply.docx
@@ -526,6 +526,148 @@
           <w:szCs w:val="24"/>
         </w:rPr>
       </w:pPr>
+    </w:p>
+    <w:p>
+      <w:pPr>
+        <w:pStyle w:val="PlainText"/>
+        <w:rPr>
+          <w:rFonts w:ascii="Times New Roman" w:hAnsi="Times New Roman" w:cs="Times New Roman"/>
+          <w:sz w:val="24"/>
+          <w:szCs w:val="24"/>
+        </w:rPr>
+      </w:pPr>
+      <w:r>
+        <w:rPr>
+          <w:rFonts w:ascii="Times New Roman" w:hAnsi="Times New Roman" w:cs="Times New Roman"/>
+          <w:sz w:val="24"/>
+          <w:szCs w:val="24"/>
+        </w:rPr>
+        <w:t>Chọn ngôn ngữ: chỉ cần làm cho giao diện hay phải làm cho cả CSDL</w:t>
+      </w:r>
+      <w:r>
+        <w:rPr>
+          <w:rFonts w:ascii="Times New Roman" w:hAnsi="Times New Roman" w:cs="Times New Roman"/>
+          <w:sz w:val="24"/>
+          <w:szCs w:val="24"/>
+        </w:rPr>
+        <w:t>?</w:t>
+      </w:r>
+    </w:p>
+    <w:p>
+      <w:pPr>
+        <w:pStyle w:val="PlainText"/>
+        <w:rPr>
+          <w:rFonts w:ascii="Times New Roman" w:hAnsi="Times New Roman" w:cs="Times New Roman"/>
+          <w:color w:val="FF0000"/>
+          <w:sz w:val="24"/>
+          <w:szCs w:val="24"/>
+        </w:rPr>
+      </w:pPr>
+      <w:r>
+        <w:rPr>
+          <w:rFonts w:ascii="Times New Roman" w:hAnsi="Times New Roman" w:cs="Times New Roman"/>
+          <w:color w:val="FF0000"/>
+          <w:sz w:val="24"/>
+          <w:szCs w:val="24"/>
+        </w:rPr>
+        <w:t>Chỉ cần làm cho giao diện</w:t>
+      </w:r>
+    </w:p>
+    <w:p>
+      <w:pPr>
+        <w:pStyle w:val="PlainText"/>
+        <w:rPr>
+          <w:rFonts w:ascii="Times New Roman" w:hAnsi="Times New Roman" w:cs="Times New Roman"/>
+          <w:sz w:val="24"/>
+          <w:szCs w:val="24"/>
+        </w:rPr>
+      </w:pPr>
+    </w:p>
+    <w:p>
+      <w:pPr>
+        <w:pStyle w:val="PlainText"/>
+        <w:rPr>
+          <w:rFonts w:ascii="Times New Roman" w:hAnsi="Times New Roman" w:cs="Times New Roman"/>
+          <w:sz w:val="24"/>
+          <w:szCs w:val="24"/>
+        </w:rPr>
+      </w:pPr>
+      <w:r>
+        <w:rPr>
+          <w:rFonts w:ascii="Times New Roman" w:hAnsi="Times New Roman" w:cs="Times New Roman"/>
+          <w:sz w:val="24"/>
+          <w:szCs w:val="24"/>
+        </w:rPr>
+        <w:t>Yêu cầu "Có ít nhất 1 trang web sử dụng AJAX": yêu cầu này là khuyến khích hay bắt buộc?</w:t>
+      </w:r>
+    </w:p>
+    <w:p>
+      <w:pPr>
+        <w:pStyle w:val="PlainText"/>
+        <w:rPr>
+          <w:rFonts w:ascii="Times New Roman" w:hAnsi="Times New Roman" w:cs="Times New Roman"/>
+          <w:color w:val="FF0000"/>
+          <w:sz w:val="24"/>
+          <w:szCs w:val="24"/>
+        </w:rPr>
+      </w:pPr>
+      <w:r>
+        <w:rPr>
+          <w:rFonts w:ascii="Times New Roman" w:hAnsi="Times New Roman" w:cs="Times New Roman"/>
+          <w:color w:val="FF0000"/>
+          <w:sz w:val="24"/>
+          <w:szCs w:val="24"/>
+        </w:rPr>
+        <w:t>YC bắt buộc</w:t>
+      </w:r>
+    </w:p>
+    <w:p>
+      <w:pPr>
+        <w:pStyle w:val="PlainText"/>
+        <w:rPr>
+          <w:rFonts w:ascii="Times New Roman" w:hAnsi="Times New Roman" w:cs="Times New Roman"/>
+          <w:sz w:val="24"/>
+          <w:szCs w:val="24"/>
+        </w:rPr>
+      </w:pPr>
+    </w:p>
+    <w:p>
+      <w:pPr>
+        <w:pStyle w:val="PlainText"/>
+        <w:rPr>
+          <w:rFonts w:ascii="Times New Roman" w:hAnsi="Times New Roman" w:cs="Times New Roman"/>
+          <w:sz w:val="24"/>
+          <w:szCs w:val="24"/>
+        </w:rPr>
+      </w:pPr>
+      <w:r>
+        <w:rPr>
+          <w:rFonts w:ascii="Times New Roman" w:hAnsi="Times New Roman" w:cs="Times New Roman"/>
+          <w:sz w:val="24"/>
+          <w:szCs w:val="24"/>
+        </w:rPr>
+        <w:t>Quản lý Banner/ logo/ theme: chỉ cần làm một trong ba cái (banner, logo hoặc theme) hay phải làm hết cả ba?</w:t>
+      </w:r>
+    </w:p>
+    <w:p>
+      <w:pPr>
+        <w:pStyle w:val="PlainText"/>
+        <w:rPr>
+          <w:rFonts w:ascii="Times New Roman" w:hAnsi="Times New Roman" w:cs="Times New Roman"/>
+          <w:color w:val="FF0000"/>
+          <w:sz w:val="24"/>
+          <w:szCs w:val="24"/>
+        </w:rPr>
+      </w:pPr>
+      <w:r>
+        <w:rPr>
+          <w:rFonts w:ascii="Times New Roman" w:hAnsi="Times New Roman" w:cs="Times New Roman"/>
+          <w:color w:val="FF0000"/>
+          <w:sz w:val="24"/>
+          <w:szCs w:val="24"/>
+        </w:rPr>
+        <w:t>Cả 3</w:t>
+      </w:r>
     </w:p>
     <w:p>
       <w:pPr>

</xml_diff>